<commit_message>
made generateyaml and latex
-
</commit_message>
<xml_diff>
--- a/Guia_de_usuario.docx
+++ b/Guia_de_usuario.docx
@@ -39,10 +39,58 @@
       </w:r>
     </w:p>
     <w:p>
-      <w:r>
+      <w:pPr>
         <w:rPr>
           <w:u w:val="single"/>
         </w:rPr>
+      </w:pPr>
+      <w:r>
+        <w:rPr>
+          <w:u w:val="single"/>
+        </w:rPr>
+        <w:t xml:space="preserve">Precondiciones: </w:t>
+      </w:r>
+    </w:p>
+    <w:p>
+      <w:pPr>
+        <w:pStyle w:val="Prrafodelista"/>
+        <w:numPr>
+          <w:ilvl w:val="0"/>
+          <w:numId w:val="1"/>
+        </w:numPr>
+      </w:pPr>
+      <w:r>
+        <w:t>Tener instalado los paquetes de Python que se establecen en el archivo requirements.txt</w:t>
+      </w:r>
+      <w:r>
+        <w:t>.</w:t>
+      </w:r>
+    </w:p>
+    <w:p>
+      <w:pPr>
+        <w:pStyle w:val="Prrafodelista"/>
+        <w:numPr>
+          <w:ilvl w:val="0"/>
+          <w:numId w:val="1"/>
+        </w:numPr>
+      </w:pPr>
+      <w:r>
+        <w:t xml:space="preserve">Contar con una plantilla en </w:t>
+      </w:r>
+      <w:proofErr w:type="spellStart"/>
+      <w:r>
+        <w:t>LaTex</w:t>
+      </w:r>
+      <w:proofErr w:type="spellEnd"/>
+      <w:r>
+        <w:t xml:space="preserve"> en la cual se renderizarán los datos.</w:t>
+      </w:r>
+    </w:p>
+    <w:p>
+      <w:r>
+        <w:rPr>
+          <w:u w:val="single"/>
+        </w:rPr>
         <w:t>Programa:</w:t>
       </w:r>
       <w:r>
@@ -57,78 +105,129 @@
       <w:r>
         <w:t xml:space="preserve"> de </w:t>
       </w:r>
+      <w:r>
+        <w:t>interés</w:t>
+      </w:r>
+      <w:r>
+        <w:t xml:space="preserve"> uno a uno.</w:t>
+      </w:r>
+      <w:r>
+        <w:t xml:space="preserve"> Con éstos,</w:t>
+      </w:r>
+      <w:r>
+        <w:t xml:space="preserve"> genera un archivo </w:t>
+      </w:r>
       <w:proofErr w:type="spellStart"/>
       <w:r>
-        <w:t>interes</w:t>
+        <w:t>yaml</w:t>
       </w:r>
       <w:proofErr w:type="spellEnd"/>
       <w:r>
-        <w:t xml:space="preserve"> uno a uno.</w:t>
-      </w:r>
-      <w:r>
-        <w:t xml:space="preserve"> Con éstos,</w:t>
-      </w:r>
-      <w:r>
-        <w:t xml:space="preserve"> genera un archivo </w:t>
+        <w:t xml:space="preserve">, </w:t>
+      </w:r>
+      <w:r>
+        <w:t xml:space="preserve">para </w:t>
+      </w:r>
+      <w:r>
+        <w:t xml:space="preserve">luego </w:t>
+      </w:r>
+      <w:r>
+        <w:t xml:space="preserve">renderizarlos a un archivo </w:t>
+      </w:r>
+      <w:r>
+        <w:t>un</w:t>
+      </w:r>
+      <w:r>
+        <w:t xml:space="preserve"> .</w:t>
+      </w:r>
+      <w:r>
+        <w:t xml:space="preserve">tex. </w:t>
+      </w:r>
+      <w:r>
+        <w:t xml:space="preserve">Dicho archivo se puede convertir a PDF </w:t>
+      </w:r>
+      <w:r>
+        <w:t xml:space="preserve">utilizando </w:t>
       </w:r>
       <w:proofErr w:type="spellStart"/>
       <w:r>
+        <w:t>pandoc</w:t>
+      </w:r>
+      <w:proofErr w:type="spellEnd"/>
+      <w:r>
+        <w:t xml:space="preserve"> o con un editor de código </w:t>
+      </w:r>
+      <w:proofErr w:type="spellStart"/>
+      <w:r>
+        <w:t>Latex</w:t>
+      </w:r>
+      <w:proofErr w:type="spellEnd"/>
+      <w:r>
+        <w:t xml:space="preserve"> como </w:t>
+      </w:r>
+      <w:proofErr w:type="spellStart"/>
+      <w:r>
+        <w:t>TeXwork</w:t>
+      </w:r>
+      <w:r>
+        <w:t>s</w:t>
+      </w:r>
+      <w:proofErr w:type="spellEnd"/>
+      <w:r>
+        <w:t>.</w:t>
+      </w:r>
+    </w:p>
+    <w:p>
+      <w:pPr>
+        <w:rPr>
+          <w:u w:val="single"/>
+        </w:rPr>
+      </w:pPr>
+      <w:r>
+        <w:rPr>
+          <w:u w:val="single"/>
+        </w:rPr>
+        <w:t>Postcondiciones:</w:t>
+      </w:r>
+    </w:p>
+    <w:p>
+      <w:pPr>
+        <w:pStyle w:val="Prrafodelista"/>
+        <w:numPr>
+          <w:ilvl w:val="0"/>
+          <w:numId w:val="2"/>
+        </w:numPr>
+      </w:pPr>
+      <w:r>
+        <w:t xml:space="preserve">El archivo </w:t>
+      </w:r>
+      <w:proofErr w:type="spellStart"/>
+      <w:r>
         <w:t>yaml</w:t>
       </w:r>
       <w:proofErr w:type="spellEnd"/>
       <w:r>
-        <w:t xml:space="preserve">, </w:t>
-      </w:r>
-      <w:r>
-        <w:t xml:space="preserve">para </w:t>
-      </w:r>
-      <w:r>
-        <w:t xml:space="preserve">luego </w:t>
-      </w:r>
-      <w:r>
-        <w:t xml:space="preserve">renderizarlos a un archivo </w:t>
-      </w:r>
-      <w:r>
-        <w:t>un</w:t>
-      </w:r>
-      <w:r>
-        <w:t xml:space="preserve"> .</w:t>
-      </w:r>
-      <w:r>
-        <w:t xml:space="preserve">tex. </w:t>
-      </w:r>
-      <w:r>
-        <w:t xml:space="preserve">Dicho archivo se puede convertir a PDF </w:t>
-      </w:r>
-      <w:r>
-        <w:t xml:space="preserve">utilizando </w:t>
+        <w:t xml:space="preserve"> generado con los datos del documento de la materia.</w:t>
+      </w:r>
+    </w:p>
+    <w:p>
+      <w:pPr>
+        <w:pStyle w:val="Prrafodelista"/>
+        <w:numPr>
+          <w:ilvl w:val="0"/>
+          <w:numId w:val="2"/>
+        </w:numPr>
+      </w:pPr>
+      <w:r>
+        <w:t xml:space="preserve">El archivo </w:t>
       </w:r>
       <w:proofErr w:type="spellStart"/>
       <w:r>
-        <w:t>pandoc</w:t>
+        <w:t>LaTex</w:t>
       </w:r>
       <w:proofErr w:type="spellEnd"/>
       <w:r>
-        <w:t xml:space="preserve"> o con un editor de código </w:t>
-      </w:r>
-      <w:proofErr w:type="spellStart"/>
-      <w:r>
-        <w:t>Latex</w:t>
-      </w:r>
-      <w:proofErr w:type="spellEnd"/>
-      <w:r>
-        <w:t xml:space="preserve"> como </w:t>
-      </w:r>
-      <w:proofErr w:type="spellStart"/>
-      <w:r>
-        <w:t>TeXwork</w:t>
-      </w:r>
-      <w:r>
-        <w:t>s</w:t>
-      </w:r>
-      <w:proofErr w:type="spellEnd"/>
-      <w:r>
-        <w:t>.</w:t>
+        <w:t xml:space="preserve"> con los campos leídos y renderizados. </w:t>
       </w:r>
     </w:p>
     <w:p>
@@ -197,13 +296,7 @@
         <w:t xml:space="preserve">Luego ejecutar el script </w:t>
       </w:r>
       <w:r>
-        <w:t>‘</w:t>
-      </w:r>
-      <w:r>
-        <w:t>tolatex.py</w:t>
-      </w:r>
-      <w:r>
-        <w:t>’</w:t>
+        <w:t>‘tolatex.py’</w:t>
       </w:r>
       <w:r>
         <w:t xml:space="preserve">, que crea mediante jinja2 un entorno para renderizar los campos leídos y escribirlos en un .tex en una plantilla previamente hecha. </w:t>
@@ -216,31 +309,51 @@
     </w:p>
     <w:p/>
     <w:p>
-      <w:r>
+      <w:pPr>
+        <w:rPr>
+          <w:b/>
+          <w:bCs/>
+        </w:rPr>
+      </w:pPr>
+      <w:r>
+        <w:rPr>
+          <w:b/>
+          <w:bCs/>
+        </w:rPr>
         <w:t xml:space="preserve">*Si se quisiera aplicar con </w:t>
       </w:r>
       <w:r>
+        <w:rPr>
+          <w:b/>
+          <w:bCs/>
+        </w:rPr>
         <w:t xml:space="preserve">documentos de otras </w:t>
       </w:r>
       <w:r>
+        <w:rPr>
+          <w:b/>
+          <w:bCs/>
+        </w:rPr>
         <w:t>materias, se deberí</w:t>
       </w:r>
       <w:r>
+        <w:rPr>
+          <w:b/>
+          <w:bCs/>
+        </w:rPr>
         <w:t>a:</w:t>
       </w:r>
       <w:r>
+        <w:rPr>
+          <w:b/>
+          <w:bCs/>
+        </w:rPr>
         <w:t xml:space="preserve"> </w:t>
       </w:r>
     </w:p>
     <w:p>
       <w:r>
-        <w:t xml:space="preserve">1)Agregar o quitar los campos </w:t>
-      </w:r>
-      <w:r>
-        <w:t>de la asignatura</w:t>
-      </w:r>
-      <w:r>
-        <w:t xml:space="preserve"> que se quieran obtener en el builder.py</w:t>
+        <w:t>1)Agregar o quitar los campos de la asignatura que se quieran obtener en el builder.py</w:t>
       </w:r>
       <w:r>
         <w:t xml:space="preserve">. Es </w:t>
@@ -251,87 +364,93 @@
       </w:r>
       <w:proofErr w:type="gramEnd"/>
       <w:r>
-        <w:t xml:space="preserve"> localizar las celdas del nuevo </w:t>
+        <w:t xml:space="preserve"> localizar las celdas del nuevo doc</w:t>
+      </w:r>
+      <w:r>
+        <w:t>umento</w:t>
+      </w:r>
+      <w:r>
+        <w:t>, leerlas y agregarlas</w:t>
+      </w:r>
+      <w:r>
+        <w:t xml:space="preserve"> en el diccionario</w:t>
+      </w:r>
+      <w:r>
+        <w:t>, antes</w:t>
+      </w:r>
+      <w:r>
+        <w:t xml:space="preserve"> </w:t>
+      </w:r>
+      <w:r>
+        <w:t>generar e</w:t>
+      </w:r>
+      <w:r>
+        <w:t xml:space="preserve">l </w:t>
       </w:r>
       <w:proofErr w:type="spellStart"/>
       <w:r>
-        <w:t>doc</w:t>
+        <w:t>yaml</w:t>
       </w:r>
       <w:proofErr w:type="spellEnd"/>
       <w:r>
-        <w:t>, leerlas y agregarlas</w:t>
-      </w:r>
-      <w:r>
-        <w:t xml:space="preserve"> en el diccionario</w:t>
-      </w:r>
-      <w:r>
-        <w:t>, antes</w:t>
-      </w:r>
-      <w:r>
-        <w:t xml:space="preserve"> </w:t>
-      </w:r>
-      <w:r>
-        <w:t>generar e</w:t>
-      </w:r>
-      <w:r>
-        <w:t xml:space="preserve">l </w:t>
+        <w:t>, o en caso contrario eliminarlas.</w:t>
+      </w:r>
+    </w:p>
+    <w:p>
+      <w:r>
+        <w:t>2)Cambiar la plantilla del .tex, agregando</w:t>
+      </w:r>
+      <w:r>
+        <w:t xml:space="preserve"> o quitando</w:t>
+      </w:r>
+      <w:r>
+        <w:t xml:space="preserve"> las filas y columnas de los nuevos campos</w:t>
+      </w:r>
+      <w:r>
+        <w:t xml:space="preserve">. En caso de agregar uno nuevo, se deben agregar </w:t>
+      </w:r>
+      <w:r>
+        <w:t xml:space="preserve">junto con el código que requiere jinja2 para poder, posteriormente, renderizar las variables que si dispusieron en el </w:t>
       </w:r>
       <w:proofErr w:type="spellStart"/>
       <w:r>
-        <w:t>yaml</w:t>
+        <w:t>builder</w:t>
       </w:r>
       <w:proofErr w:type="spellEnd"/>
       <w:r>
+        <w:t xml:space="preserve"> (</w:t>
+      </w:r>
+      <w:proofErr w:type="spellStart"/>
+      <w:proofErr w:type="gramStart"/>
+      <w:r>
+        <w:t>ej</w:t>
+      </w:r>
+      <w:proofErr w:type="spellEnd"/>
+      <w:r>
+        <w:t xml:space="preserve"> :</w:t>
+      </w:r>
+      <w:proofErr w:type="gramEnd"/>
+      <w:r>
+        <w:t xml:space="preserve"> \VAR{</w:t>
+      </w:r>
+      <w:proofErr w:type="spellStart"/>
+      <w:r>
+        <w:t>nuevoCampo</w:t>
+      </w:r>
+      <w:proofErr w:type="spellEnd"/>
+      <w:r>
+        <w:t>})</w:t>
+      </w:r>
+      <w:r>
+        <w:t xml:space="preserve">, la cual se habrá agregado previamente en el </w:t>
+      </w:r>
+      <w:proofErr w:type="spellStart"/>
+      <w:r>
+        <w:t>builder</w:t>
+      </w:r>
+      <w:proofErr w:type="spellEnd"/>
+      <w:r>
         <w:t>.</w:t>
-      </w:r>
-    </w:p>
-    <w:p>
-      <w:r>
-        <w:t>2)Cambiar la plantilla del .tex, agregando</w:t>
-      </w:r>
-      <w:r>
-        <w:t xml:space="preserve"> o quitando</w:t>
-      </w:r>
-      <w:r>
-        <w:t xml:space="preserve"> las filas y columnas de los nuevos campos</w:t>
-      </w:r>
-      <w:r>
-        <w:t xml:space="preserve">. En caso de agregar uno nuevo, se deben agregar </w:t>
-      </w:r>
-      <w:r>
-        <w:t>junto con el código que requiere jinja</w:t>
-      </w:r>
-      <w:proofErr w:type="gramStart"/>
-      <w:r>
-        <w:t>2  para</w:t>
-      </w:r>
-      <w:proofErr w:type="gramEnd"/>
-      <w:r>
-        <w:t xml:space="preserve"> poder, posteriormente, renderizar las variables que si dispusieron en el </w:t>
-      </w:r>
-      <w:proofErr w:type="spellStart"/>
-      <w:r>
-        <w:t>builder</w:t>
-      </w:r>
-      <w:proofErr w:type="spellEnd"/>
-      <w:r>
-        <w:t xml:space="preserve"> (</w:t>
-      </w:r>
-      <w:proofErr w:type="spellStart"/>
-      <w:r>
-        <w:t>ej</w:t>
-      </w:r>
-      <w:proofErr w:type="spellEnd"/>
-      <w:r>
-        <w:t xml:space="preserve"> : \VAR{</w:t>
-      </w:r>
-      <w:proofErr w:type="spellStart"/>
-      <w:r>
-        <w:t>nuevoCampo</w:t>
-      </w:r>
-      <w:proofErr w:type="spellEnd"/>
-      <w:r>
-        <w:t>}).</w:t>
       </w:r>
     </w:p>
     <w:p>
@@ -358,6 +477,243 @@
     </w:sectPr>
   </w:body>
 </w:document>
+</file>
+
+<file path=word/numbering.xml><?xml version="1.0" encoding="utf-8"?>
+<w:numbering xmlns:wpc="http://schemas.microsoft.com/office/word/2010/wordprocessingCanvas" xmlns:cx="http://schemas.microsoft.com/office/drawing/2014/chartex" xmlns:cx1="http://schemas.microsoft.com/office/drawing/2015/9/8/chartex" xmlns:cx2="http://schemas.microsoft.com/office/drawing/2015/10/21/chartex" xmlns:cx3="http://schemas.microsoft.com/office/drawing/2016/5/9/chartex" xmlns:cx4="http://schemas.microsoft.com/office/drawing/2016/5/10/chartex" xmlns:cx5="http://schemas.microsoft.com/office/drawing/2016/5/11/chartex" xmlns:cx6="http://schemas.microsoft.com/office/drawing/2016/5/12/chartex" xmlns:cx7="http://schemas.microsoft.com/office/drawing/2016/5/13/chartex" xmlns:cx8="http://schemas.microsoft.com/office/drawing/2016/5/14/chartex" xmlns:mc="http://schemas.openxmlformats.org/markup-compatibility/2006" xmlns:aink="http://schemas.microsoft.com/office/drawing/2016/ink" xmlns:am3d="http://schemas.microsoft.com/office/drawing/2017/model3d" xmlns:o="urn:schemas-microsoft-com:office:office" xmlns:r="http://schemas.openxmlformats.org/officeDocument/2006/relationships" xmlns:m="http://schemas.openxmlformats.org/officeDocument/2006/math" xmlns:v="urn:schemas-microsoft-com:vml" xmlns:wp14="http://schemas.microsoft.com/office/word/2010/wordprocessingDrawing" xmlns:wp="http://schemas.openxmlformats.org/drawingml/2006/wordprocessingDrawing" xmlns:w10="urn:schemas-microsoft-com:office:word" xmlns:w="http://schemas.openxmlformats.org/wordprocessingml/2006/main" xmlns:w14="http://schemas.microsoft.com/office/word/2010/wordml" xmlns:w15="http://schemas.microsoft.com/office/word/2012/wordml" xmlns:w16cid="http://schemas.microsoft.com/office/word/2016/wordml/cid" xmlns:w16se="http://schemas.microsoft.com/office/word/2015/wordml/symex" xmlns:wpg="http://schemas.microsoft.com/office/word/2010/wordprocessingGroup" xmlns:wpi="http://schemas.microsoft.com/office/word/2010/wordprocessingInk" xmlns:wne="http://schemas.microsoft.com/office/word/2006/wordml" xmlns:wps="http://schemas.microsoft.com/office/word/2010/wordprocessingShape" mc:Ignorable="w14 w15 w16se w16cid wp14">
+  <w:abstractNum w:abstractNumId="0" w15:restartNumberingAfterBreak="0">
+    <w:nsid w:val="26F77E54"/>
+    <w:multiLevelType w:val="hybridMultilevel"/>
+    <w:tmpl w:val="6E9CE8C4"/>
+    <w:lvl w:ilvl="0" w:tplc="380A0001">
+      <w:start w:val="1"/>
+      <w:numFmt w:val="bullet"/>
+      <w:lvlText w:val=""/>
+      <w:lvlJc w:val="left"/>
+      <w:pPr>
+        <w:ind w:left="720" w:hanging="360"/>
+      </w:pPr>
+      <w:rPr>
+        <w:rFonts w:ascii="Symbol" w:hAnsi="Symbol" w:hint="default"/>
+      </w:rPr>
+    </w:lvl>
+    <w:lvl w:ilvl="1" w:tplc="380A0003" w:tentative="1">
+      <w:start w:val="1"/>
+      <w:numFmt w:val="bullet"/>
+      <w:lvlText w:val="o"/>
+      <w:lvlJc w:val="left"/>
+      <w:pPr>
+        <w:ind w:left="1440" w:hanging="360"/>
+      </w:pPr>
+      <w:rPr>
+        <w:rFonts w:ascii="Courier New" w:hAnsi="Courier New" w:cs="Courier New" w:hint="default"/>
+      </w:rPr>
+    </w:lvl>
+    <w:lvl w:ilvl="2" w:tplc="380A0005" w:tentative="1">
+      <w:start w:val="1"/>
+      <w:numFmt w:val="bullet"/>
+      <w:lvlText w:val=""/>
+      <w:lvlJc w:val="left"/>
+      <w:pPr>
+        <w:ind w:left="2160" w:hanging="360"/>
+      </w:pPr>
+      <w:rPr>
+        <w:rFonts w:ascii="Wingdings" w:hAnsi="Wingdings" w:hint="default"/>
+      </w:rPr>
+    </w:lvl>
+    <w:lvl w:ilvl="3" w:tplc="380A0001" w:tentative="1">
+      <w:start w:val="1"/>
+      <w:numFmt w:val="bullet"/>
+      <w:lvlText w:val=""/>
+      <w:lvlJc w:val="left"/>
+      <w:pPr>
+        <w:ind w:left="2880" w:hanging="360"/>
+      </w:pPr>
+      <w:rPr>
+        <w:rFonts w:ascii="Symbol" w:hAnsi="Symbol" w:hint="default"/>
+      </w:rPr>
+    </w:lvl>
+    <w:lvl w:ilvl="4" w:tplc="380A0003" w:tentative="1">
+      <w:start w:val="1"/>
+      <w:numFmt w:val="bullet"/>
+      <w:lvlText w:val="o"/>
+      <w:lvlJc w:val="left"/>
+      <w:pPr>
+        <w:ind w:left="3600" w:hanging="360"/>
+      </w:pPr>
+      <w:rPr>
+        <w:rFonts w:ascii="Courier New" w:hAnsi="Courier New" w:cs="Courier New" w:hint="default"/>
+      </w:rPr>
+    </w:lvl>
+    <w:lvl w:ilvl="5" w:tplc="380A0005" w:tentative="1">
+      <w:start w:val="1"/>
+      <w:numFmt w:val="bullet"/>
+      <w:lvlText w:val=""/>
+      <w:lvlJc w:val="left"/>
+      <w:pPr>
+        <w:ind w:left="4320" w:hanging="360"/>
+      </w:pPr>
+      <w:rPr>
+        <w:rFonts w:ascii="Wingdings" w:hAnsi="Wingdings" w:hint="default"/>
+      </w:rPr>
+    </w:lvl>
+    <w:lvl w:ilvl="6" w:tplc="380A0001" w:tentative="1">
+      <w:start w:val="1"/>
+      <w:numFmt w:val="bullet"/>
+      <w:lvlText w:val=""/>
+      <w:lvlJc w:val="left"/>
+      <w:pPr>
+        <w:ind w:left="5040" w:hanging="360"/>
+      </w:pPr>
+      <w:rPr>
+        <w:rFonts w:ascii="Symbol" w:hAnsi="Symbol" w:hint="default"/>
+      </w:rPr>
+    </w:lvl>
+    <w:lvl w:ilvl="7" w:tplc="380A0003" w:tentative="1">
+      <w:start w:val="1"/>
+      <w:numFmt w:val="bullet"/>
+      <w:lvlText w:val="o"/>
+      <w:lvlJc w:val="left"/>
+      <w:pPr>
+        <w:ind w:left="5760" w:hanging="360"/>
+      </w:pPr>
+      <w:rPr>
+        <w:rFonts w:ascii="Courier New" w:hAnsi="Courier New" w:cs="Courier New" w:hint="default"/>
+      </w:rPr>
+    </w:lvl>
+    <w:lvl w:ilvl="8" w:tplc="380A0005" w:tentative="1">
+      <w:start w:val="1"/>
+      <w:numFmt w:val="bullet"/>
+      <w:lvlText w:val=""/>
+      <w:lvlJc w:val="left"/>
+      <w:pPr>
+        <w:ind w:left="6480" w:hanging="360"/>
+      </w:pPr>
+      <w:rPr>
+        <w:rFonts w:ascii="Wingdings" w:hAnsi="Wingdings" w:hint="default"/>
+      </w:rPr>
+    </w:lvl>
+  </w:abstractNum>
+  <w:abstractNum w:abstractNumId="1" w15:restartNumberingAfterBreak="0">
+    <w:nsid w:val="614029D6"/>
+    <w:multiLevelType w:val="hybridMultilevel"/>
+    <w:tmpl w:val="848EDC70"/>
+    <w:lvl w:ilvl="0" w:tplc="380A0001">
+      <w:start w:val="1"/>
+      <w:numFmt w:val="bullet"/>
+      <w:lvlText w:val=""/>
+      <w:lvlJc w:val="left"/>
+      <w:pPr>
+        <w:ind w:left="720" w:hanging="360"/>
+      </w:pPr>
+      <w:rPr>
+        <w:rFonts w:ascii="Symbol" w:hAnsi="Symbol" w:hint="default"/>
+      </w:rPr>
+    </w:lvl>
+    <w:lvl w:ilvl="1" w:tplc="380A0003" w:tentative="1">
+      <w:start w:val="1"/>
+      <w:numFmt w:val="bullet"/>
+      <w:lvlText w:val="o"/>
+      <w:lvlJc w:val="left"/>
+      <w:pPr>
+        <w:ind w:left="1440" w:hanging="360"/>
+      </w:pPr>
+      <w:rPr>
+        <w:rFonts w:ascii="Courier New" w:hAnsi="Courier New" w:cs="Courier New" w:hint="default"/>
+      </w:rPr>
+    </w:lvl>
+    <w:lvl w:ilvl="2" w:tplc="380A0005" w:tentative="1">
+      <w:start w:val="1"/>
+      <w:numFmt w:val="bullet"/>
+      <w:lvlText w:val=""/>
+      <w:lvlJc w:val="left"/>
+      <w:pPr>
+        <w:ind w:left="2160" w:hanging="360"/>
+      </w:pPr>
+      <w:rPr>
+        <w:rFonts w:ascii="Wingdings" w:hAnsi="Wingdings" w:hint="default"/>
+      </w:rPr>
+    </w:lvl>
+    <w:lvl w:ilvl="3" w:tplc="380A0001" w:tentative="1">
+      <w:start w:val="1"/>
+      <w:numFmt w:val="bullet"/>
+      <w:lvlText w:val=""/>
+      <w:lvlJc w:val="left"/>
+      <w:pPr>
+        <w:ind w:left="2880" w:hanging="360"/>
+      </w:pPr>
+      <w:rPr>
+        <w:rFonts w:ascii="Symbol" w:hAnsi="Symbol" w:hint="default"/>
+      </w:rPr>
+    </w:lvl>
+    <w:lvl w:ilvl="4" w:tplc="380A0003" w:tentative="1">
+      <w:start w:val="1"/>
+      <w:numFmt w:val="bullet"/>
+      <w:lvlText w:val="o"/>
+      <w:lvlJc w:val="left"/>
+      <w:pPr>
+        <w:ind w:left="3600" w:hanging="360"/>
+      </w:pPr>
+      <w:rPr>
+        <w:rFonts w:ascii="Courier New" w:hAnsi="Courier New" w:cs="Courier New" w:hint="default"/>
+      </w:rPr>
+    </w:lvl>
+    <w:lvl w:ilvl="5" w:tplc="380A0005" w:tentative="1">
+      <w:start w:val="1"/>
+      <w:numFmt w:val="bullet"/>
+      <w:lvlText w:val=""/>
+      <w:lvlJc w:val="left"/>
+      <w:pPr>
+        <w:ind w:left="4320" w:hanging="360"/>
+      </w:pPr>
+      <w:rPr>
+        <w:rFonts w:ascii="Wingdings" w:hAnsi="Wingdings" w:hint="default"/>
+      </w:rPr>
+    </w:lvl>
+    <w:lvl w:ilvl="6" w:tplc="380A0001" w:tentative="1">
+      <w:start w:val="1"/>
+      <w:numFmt w:val="bullet"/>
+      <w:lvlText w:val=""/>
+      <w:lvlJc w:val="left"/>
+      <w:pPr>
+        <w:ind w:left="5040" w:hanging="360"/>
+      </w:pPr>
+      <w:rPr>
+        <w:rFonts w:ascii="Symbol" w:hAnsi="Symbol" w:hint="default"/>
+      </w:rPr>
+    </w:lvl>
+    <w:lvl w:ilvl="7" w:tplc="380A0003" w:tentative="1">
+      <w:start w:val="1"/>
+      <w:numFmt w:val="bullet"/>
+      <w:lvlText w:val="o"/>
+      <w:lvlJc w:val="left"/>
+      <w:pPr>
+        <w:ind w:left="5760" w:hanging="360"/>
+      </w:pPr>
+      <w:rPr>
+        <w:rFonts w:ascii="Courier New" w:hAnsi="Courier New" w:cs="Courier New" w:hint="default"/>
+      </w:rPr>
+    </w:lvl>
+    <w:lvl w:ilvl="8" w:tplc="380A0005" w:tentative="1">
+      <w:start w:val="1"/>
+      <w:numFmt w:val="bullet"/>
+      <w:lvlText w:val=""/>
+      <w:lvlJc w:val="left"/>
+      <w:pPr>
+        <w:ind w:left="6480" w:hanging="360"/>
+      </w:pPr>
+      <w:rPr>
+        <w:rFonts w:ascii="Wingdings" w:hAnsi="Wingdings" w:hint="default"/>
+      </w:rPr>
+    </w:lvl>
+  </w:abstractNum>
+  <w:num w:numId="1">
+    <w:abstractNumId w:val="1"/>
+  </w:num>
+  <w:num w:numId="2">
+    <w:abstractNumId w:val="0"/>
+  </w:num>
+</w:numbering>
 </file>
 
 <file path=word/styles.xml><?xml version="1.0" encoding="utf-8"?>
@@ -483,6 +839,7 @@
     <w:lsdException w:name="HTML Sample" w:semiHidden="1" w:unhideWhenUsed="1"/>
     <w:lsdException w:name="HTML Typewriter" w:semiHidden="1" w:unhideWhenUsed="1"/>
     <w:lsdException w:name="HTML Variable" w:semiHidden="1" w:unhideWhenUsed="1"/>
+    <w:lsdException w:name="Normal Table" w:semiHidden="1" w:unhideWhenUsed="1"/>
     <w:lsdException w:name="annotation subject" w:semiHidden="1" w:unhideWhenUsed="1"/>
     <w:lsdException w:name="No List" w:semiHidden="1" w:unhideWhenUsed="1"/>
     <w:lsdException w:name="Outline List 1" w:semiHidden="1" w:unhideWhenUsed="1"/>
@@ -529,8 +886,10 @@
     <w:lsdException w:name="Table Subtle 2" w:semiHidden="1" w:unhideWhenUsed="1"/>
     <w:lsdException w:name="Table Web 1" w:semiHidden="1" w:unhideWhenUsed="1"/>
     <w:lsdException w:name="Table Web 2" w:semiHidden="1" w:unhideWhenUsed="1"/>
+    <w:lsdException w:name="Table Web 3" w:semiHidden="1" w:unhideWhenUsed="1"/>
     <w:lsdException w:name="Balloon Text" w:semiHidden="1" w:unhideWhenUsed="1"/>
     <w:lsdException w:name="Table Grid" w:uiPriority="39"/>
+    <w:lsdException w:name="Table Theme" w:semiHidden="1" w:unhideWhenUsed="1"/>
     <w:lsdException w:name="Placeholder Text" w:semiHidden="1"/>
     <w:lsdException w:name="No Spacing" w:uiPriority="1" w:qFormat="1"/>
     <w:lsdException w:name="Light Shading" w:uiPriority="60"/>
@@ -782,6 +1141,17 @@
     <w:uiPriority w:val="99"/>
     <w:semiHidden/>
     <w:unhideWhenUsed/>
+  </w:style>
+  <w:style w:type="paragraph" w:styleId="Prrafodelista">
+    <w:name w:val="List Paragraph"/>
+    <w:basedOn w:val="Normal"/>
+    <w:uiPriority w:val="34"/>
+    <w:qFormat/>
+    <w:rsid w:val="00EE781F"/>
+    <w:pPr>
+      <w:ind w:left="720"/>
+      <w:contextualSpacing/>
+    </w:pPr>
   </w:style>
 </w:styles>
 </file>

</xml_diff>

<commit_message>
Update guia de usuario
add links
</commit_message>
<xml_diff>
--- a/Guia_de_usuario.docx
+++ b/Guia_de_usuario.docx
@@ -353,7 +353,14 @@
     </w:p>
     <w:p>
       <w:r>
-        <w:t>1)Agregar o quitar los campos de la asignatura que se quieran obtener en el builder.py</w:t>
+        <w:rPr>
+          <w:b/>
+          <w:bCs/>
+        </w:rPr>
+        <w:t>1)</w:t>
+      </w:r>
+      <w:r>
+        <w:t>Agregar o quitar los campos de la asignatura que se quieran obtener en el builder.py</w:t>
       </w:r>
       <w:r>
         <w:t xml:space="preserve">. Es </w:t>
@@ -395,10 +402,56 @@
       <w:r>
         <w:t>, o en caso contrario eliminarlas.</w:t>
       </w:r>
-    </w:p>
-    <w:p>
-      <w:r>
-        <w:t>2)Cambiar la plantilla del .tex, agregando</w:t>
+      <w:r>
+        <w:t xml:space="preserve"> </w:t>
+      </w:r>
+    </w:p>
+    <w:p>
+      <w:r>
+        <w:rPr>
+          <w:b/>
+          <w:bCs/>
+        </w:rPr>
+        <w:t>1) B)</w:t>
+      </w:r>
+      <w:r>
+        <w:t xml:space="preserve"> Otra forma puede ser </w:t>
+      </w:r>
+      <w:proofErr w:type="gramStart"/>
+      <w:r>
+        <w:t>modificando  los</w:t>
+      </w:r>
+      <w:proofErr w:type="gramEnd"/>
+      <w:r>
+        <w:t xml:space="preserve"> campos del </w:t>
+      </w:r>
+      <w:proofErr w:type="spellStart"/>
+      <w:r>
+        <w:t>archivo.yaml</w:t>
+      </w:r>
+      <w:proofErr w:type="spellEnd"/>
+      <w:r>
+        <w:t xml:space="preserve">, pero siempre tiene que estar coherente con los campos en la plantilla de </w:t>
+      </w:r>
+      <w:proofErr w:type="spellStart"/>
+      <w:r>
+        <w:t>latex</w:t>
+      </w:r>
+      <w:proofErr w:type="spellEnd"/>
+      <w:r>
+        <w:t>. Lo cual trata el siguiente punto.</w:t>
+      </w:r>
+    </w:p>
+    <w:p>
+      <w:r>
+        <w:rPr>
+          <w:b/>
+          <w:bCs/>
+        </w:rPr>
+        <w:t>2)</w:t>
+      </w:r>
+      <w:r>
+        <w:t>Cambiar la plantilla del .tex, agregando</w:t>
       </w:r>
       <w:r>
         <w:t xml:space="preserve"> o quitando</w:t>
@@ -465,10 +518,137 @@
       <w:r>
         <w:t xml:space="preserve"> a PDF</w:t>
       </w:r>
-      <w:bookmarkStart w:id="0" w:name="_GoBack"/>
-      <w:bookmarkEnd w:id="0"/>
     </w:p>
     <w:p/>
+    <w:p/>
+    <w:p/>
+    <w:p/>
+    <w:p/>
+    <w:p>
+      <w:pPr>
+        <w:rPr>
+          <w:u w:val="single"/>
+        </w:rPr>
+      </w:pPr>
+      <w:r>
+        <w:rPr>
+          <w:u w:val="single"/>
+        </w:rPr>
+        <w:lastRenderedPageBreak/>
+        <w:t xml:space="preserve">Links de interés: </w:t>
+      </w:r>
+    </w:p>
+    <w:p>
+      <w:pPr>
+        <w:pStyle w:val="Prrafodelista"/>
+        <w:numPr>
+          <w:ilvl w:val="0"/>
+          <w:numId w:val="3"/>
+        </w:numPr>
+      </w:pPr>
+      <w:r>
+        <w:t xml:space="preserve">Editor de texto para </w:t>
+      </w:r>
+      <w:proofErr w:type="spellStart"/>
+      <w:r>
+        <w:t>LaTex</w:t>
+      </w:r>
+      <w:proofErr w:type="spellEnd"/>
+      <w:r>
+        <w:t xml:space="preserve"> y compilador a PDF: </w:t>
+      </w:r>
+      <w:hyperlink r:id="rId5" w:history="1">
+        <w:r>
+          <w:rPr>
+            <w:rStyle w:val="Hipervnculo"/>
+          </w:rPr>
+          <w:t>https://sourceforge.net/projects/texworks.mirror/</w:t>
+        </w:r>
+      </w:hyperlink>
+    </w:p>
+    <w:p>
+      <w:pPr>
+        <w:pStyle w:val="Prrafodelista"/>
+      </w:pPr>
+    </w:p>
+    <w:p>
+      <w:pPr>
+        <w:pStyle w:val="Prrafodelista"/>
+        <w:numPr>
+          <w:ilvl w:val="0"/>
+          <w:numId w:val="3"/>
+        </w:numPr>
+      </w:pPr>
+      <w:r>
+        <w:t xml:space="preserve">Compilador online para </w:t>
+      </w:r>
+      <w:proofErr w:type="spellStart"/>
+      <w:r>
+        <w:t>LaTex</w:t>
+      </w:r>
+      <w:proofErr w:type="spellEnd"/>
+      <w:r>
+        <w:t xml:space="preserve">: </w:t>
+      </w:r>
+      <w:hyperlink r:id="rId6" w:history="1">
+        <w:r>
+          <w:rPr>
+            <w:rStyle w:val="Hipervnculo"/>
+          </w:rPr>
+          <w:t>www.o</w:t>
+        </w:r>
+        <w:r>
+          <w:rPr>
+            <w:rStyle w:val="Hipervnculo"/>
+          </w:rPr>
+          <w:t>v</w:t>
+        </w:r>
+        <w:r>
+          <w:rPr>
+            <w:rStyle w:val="Hipervnculo"/>
+          </w:rPr>
+          <w:t>erleaf.com</w:t>
+        </w:r>
+      </w:hyperlink>
+    </w:p>
+    <w:p>
+      <w:pPr>
+        <w:pStyle w:val="Prrafodelista"/>
+      </w:pPr>
+    </w:p>
+    <w:p>
+      <w:pPr>
+        <w:pStyle w:val="Prrafodelista"/>
+      </w:pPr>
+    </w:p>
+    <w:p>
+      <w:pPr>
+        <w:pStyle w:val="Prrafodelista"/>
+        <w:numPr>
+          <w:ilvl w:val="0"/>
+          <w:numId w:val="3"/>
+        </w:numPr>
+      </w:pPr>
+      <w:r>
+        <w:t xml:space="preserve">Ambiente de Jinja2 para Python y ejemplos: </w:t>
+      </w:r>
+      <w:hyperlink r:id="rId7" w:history="1">
+        <w:r>
+          <w:rPr>
+            <w:rStyle w:val="Hipervnculo"/>
+          </w:rPr>
+          <w:t>https://stackoverflow.com/questions/46652984/pyt</w:t>
+        </w:r>
+        <w:bookmarkStart w:id="0" w:name="_GoBack"/>
+        <w:bookmarkEnd w:id="0"/>
+        <w:r>
+          <w:rPr>
+            <w:rStyle w:val="Hipervnculo"/>
+          </w:rPr>
+          <w:t>hon-jinja2-latex-table</w:t>
+        </w:r>
+      </w:hyperlink>
+    </w:p>
     <w:sectPr>
       <w:pgSz w:w="11906" w:h="16838"/>
       <w:pgMar w:top="1417" w:right="1701" w:bottom="1417" w:left="1701" w:header="708" w:footer="708" w:gutter="0"/>
@@ -595,6 +775,119 @@
     </w:lvl>
   </w:abstractNum>
   <w:abstractNum w:abstractNumId="1" w15:restartNumberingAfterBreak="0">
+    <w:nsid w:val="45ED58A1"/>
+    <w:multiLevelType w:val="hybridMultilevel"/>
+    <w:tmpl w:val="58C6F674"/>
+    <w:lvl w:ilvl="0" w:tplc="380A0001">
+      <w:start w:val="1"/>
+      <w:numFmt w:val="bullet"/>
+      <w:lvlText w:val=""/>
+      <w:lvlJc w:val="left"/>
+      <w:pPr>
+        <w:ind w:left="720" w:hanging="360"/>
+      </w:pPr>
+      <w:rPr>
+        <w:rFonts w:ascii="Symbol" w:hAnsi="Symbol" w:hint="default"/>
+      </w:rPr>
+    </w:lvl>
+    <w:lvl w:ilvl="1" w:tplc="380A0003" w:tentative="1">
+      <w:start w:val="1"/>
+      <w:numFmt w:val="bullet"/>
+      <w:lvlText w:val="o"/>
+      <w:lvlJc w:val="left"/>
+      <w:pPr>
+        <w:ind w:left="1440" w:hanging="360"/>
+      </w:pPr>
+      <w:rPr>
+        <w:rFonts w:ascii="Courier New" w:hAnsi="Courier New" w:cs="Courier New" w:hint="default"/>
+      </w:rPr>
+    </w:lvl>
+    <w:lvl w:ilvl="2" w:tplc="380A0005" w:tentative="1">
+      <w:start w:val="1"/>
+      <w:numFmt w:val="bullet"/>
+      <w:lvlText w:val=""/>
+      <w:lvlJc w:val="left"/>
+      <w:pPr>
+        <w:ind w:left="2160" w:hanging="360"/>
+      </w:pPr>
+      <w:rPr>
+        <w:rFonts w:ascii="Wingdings" w:hAnsi="Wingdings" w:hint="default"/>
+      </w:rPr>
+    </w:lvl>
+    <w:lvl w:ilvl="3" w:tplc="380A0001" w:tentative="1">
+      <w:start w:val="1"/>
+      <w:numFmt w:val="bullet"/>
+      <w:lvlText w:val=""/>
+      <w:lvlJc w:val="left"/>
+      <w:pPr>
+        <w:ind w:left="2880" w:hanging="360"/>
+      </w:pPr>
+      <w:rPr>
+        <w:rFonts w:ascii="Symbol" w:hAnsi="Symbol" w:hint="default"/>
+      </w:rPr>
+    </w:lvl>
+    <w:lvl w:ilvl="4" w:tplc="380A0003" w:tentative="1">
+      <w:start w:val="1"/>
+      <w:numFmt w:val="bullet"/>
+      <w:lvlText w:val="o"/>
+      <w:lvlJc w:val="left"/>
+      <w:pPr>
+        <w:ind w:left="3600" w:hanging="360"/>
+      </w:pPr>
+      <w:rPr>
+        <w:rFonts w:ascii="Courier New" w:hAnsi="Courier New" w:cs="Courier New" w:hint="default"/>
+      </w:rPr>
+    </w:lvl>
+    <w:lvl w:ilvl="5" w:tplc="380A0005" w:tentative="1">
+      <w:start w:val="1"/>
+      <w:numFmt w:val="bullet"/>
+      <w:lvlText w:val=""/>
+      <w:lvlJc w:val="left"/>
+      <w:pPr>
+        <w:ind w:left="4320" w:hanging="360"/>
+      </w:pPr>
+      <w:rPr>
+        <w:rFonts w:ascii="Wingdings" w:hAnsi="Wingdings" w:hint="default"/>
+      </w:rPr>
+    </w:lvl>
+    <w:lvl w:ilvl="6" w:tplc="380A0001" w:tentative="1">
+      <w:start w:val="1"/>
+      <w:numFmt w:val="bullet"/>
+      <w:lvlText w:val=""/>
+      <w:lvlJc w:val="left"/>
+      <w:pPr>
+        <w:ind w:left="5040" w:hanging="360"/>
+      </w:pPr>
+      <w:rPr>
+        <w:rFonts w:ascii="Symbol" w:hAnsi="Symbol" w:hint="default"/>
+      </w:rPr>
+    </w:lvl>
+    <w:lvl w:ilvl="7" w:tplc="380A0003" w:tentative="1">
+      <w:start w:val="1"/>
+      <w:numFmt w:val="bullet"/>
+      <w:lvlText w:val="o"/>
+      <w:lvlJc w:val="left"/>
+      <w:pPr>
+        <w:ind w:left="5760" w:hanging="360"/>
+      </w:pPr>
+      <w:rPr>
+        <w:rFonts w:ascii="Courier New" w:hAnsi="Courier New" w:cs="Courier New" w:hint="default"/>
+      </w:rPr>
+    </w:lvl>
+    <w:lvl w:ilvl="8" w:tplc="380A0005" w:tentative="1">
+      <w:start w:val="1"/>
+      <w:numFmt w:val="bullet"/>
+      <w:lvlText w:val=""/>
+      <w:lvlJc w:val="left"/>
+      <w:pPr>
+        <w:ind w:left="6480" w:hanging="360"/>
+      </w:pPr>
+      <w:rPr>
+        <w:rFonts w:ascii="Wingdings" w:hAnsi="Wingdings" w:hint="default"/>
+      </w:rPr>
+    </w:lvl>
+  </w:abstractNum>
+  <w:abstractNum w:abstractNumId="2" w15:restartNumberingAfterBreak="0">
     <w:nsid w:val="614029D6"/>
     <w:multiLevelType w:val="hybridMultilevel"/>
     <w:tmpl w:val="848EDC70"/>
@@ -708,10 +1001,13 @@
     </w:lvl>
   </w:abstractNum>
   <w:num w:numId="1">
-    <w:abstractNumId w:val="1"/>
+    <w:abstractNumId w:val="2"/>
   </w:num>
   <w:num w:numId="2">
     <w:abstractNumId w:val="0"/>
+  </w:num>
+  <w:num w:numId="3">
+    <w:abstractNumId w:val="1"/>
   </w:num>
 </w:numbering>
 </file>
@@ -1153,6 +1449,29 @@
       <w:contextualSpacing/>
     </w:pPr>
   </w:style>
+  <w:style w:type="character" w:styleId="Hipervnculo">
+    <w:name w:val="Hyperlink"/>
+    <w:basedOn w:val="Fuentedeprrafopredeter"/>
+    <w:uiPriority w:val="99"/>
+    <w:unhideWhenUsed/>
+    <w:rsid w:val="00A95F96"/>
+    <w:rPr>
+      <w:color w:val="0563C1" w:themeColor="hyperlink"/>
+      <w:u w:val="single"/>
+    </w:rPr>
+  </w:style>
+  <w:style w:type="character" w:styleId="Mencinsinresolver">
+    <w:name w:val="Unresolved Mention"/>
+    <w:basedOn w:val="Fuentedeprrafopredeter"/>
+    <w:uiPriority w:val="99"/>
+    <w:semiHidden/>
+    <w:unhideWhenUsed/>
+    <w:rsid w:val="00A95F96"/>
+    <w:rPr>
+      <w:color w:val="605E5C"/>
+      <w:shd w:val="clear" w:color="auto" w:fill="E1DFDD"/>
+    </w:rPr>
+  </w:style>
 </w:styles>
 </file>
 

</xml_diff>